<commit_message>
Add Oct/30/2020 works log
Added today's work description on .doc file
</commit_message>
<xml_diff>
--- a/201026-201101.docx
+++ b/201026-201101.docx
@@ -3,36 +3,16 @@
 <w:document xmlns:wpc="http://schemas.microsoft.com/office/word/2010/wordprocessingCanvas" xmlns:cx="http://schemas.microsoft.com/office/drawing/2014/chartex" xmlns:cx1="http://schemas.microsoft.com/office/drawing/2015/9/8/chartex" xmlns:cx2="http://schemas.microsoft.com/office/drawing/2015/10/21/chartex" xmlns:cx3="http://schemas.microsoft.com/office/drawing/2016/5/9/chartex" xmlns:cx4="http://schemas.microsoft.com/office/drawing/2016/5/10/chartex" xmlns:cx5="http://schemas.microsoft.com/office/drawing/2016/5/11/chartex" xmlns:cx6="http://schemas.microsoft.com/office/drawing/2016/5/12/chartex" xmlns:cx7="http://schemas.microsoft.com/office/drawing/2016/5/13/chartex" xmlns:cx8="http://schemas.microsoft.com/office/drawing/2016/5/14/chartex" xmlns:mc="http://schemas.openxmlformats.org/markup-compatibility/2006" xmlns:aink="http://schemas.microsoft.com/office/drawing/2016/ink" xmlns:am3d="http://schemas.microsoft.com/office/drawing/2017/model3d" xmlns:o="urn:schemas-microsoft-com:office:office" xmlns:r="http://schemas.openxmlformats.org/officeDocument/2006/relationships" xmlns:m="http://schemas.openxmlformats.org/officeDocument/2006/math" xmlns:v="urn:schemas-microsoft-com:vml" xmlns:wp14="http://schemas.microsoft.com/office/word/2010/wordprocessingDrawing" xmlns:wp="http://schemas.openxmlformats.org/drawingml/2006/wordprocessingDrawing" xmlns:w10="urn:schemas-microsoft-com:office:word" xmlns:w="http://schemas.openxmlformats.org/wordprocessingml/2006/main" xmlns:w14="http://schemas.microsoft.com/office/word/2010/wordml" xmlns:w15="http://schemas.microsoft.com/office/word/2012/wordml" xmlns:w16cex="http://schemas.microsoft.com/office/word/2018/wordml/cex" xmlns:w16cid="http://schemas.microsoft.com/office/word/2016/wordml/cid" xmlns:w16="http://schemas.microsoft.com/office/word/2018/wordml" xmlns:w16se="http://schemas.microsoft.com/office/word/2015/wordml/symex" xmlns:wpg="http://schemas.microsoft.com/office/word/2010/wordprocessingGroup" xmlns:wpi="http://schemas.microsoft.com/office/word/2010/wordprocessingInk" xmlns:wne="http://schemas.microsoft.com/office/word/2006/wordml" xmlns:wps="http://schemas.microsoft.com/office/word/2010/wordprocessingShape" mc:Ignorable="w14 w15 w16se w16cid w16 w16cex wp14">
   <w:body>
     <w:p>
-      <w:r>
-        <w:fldChar w:fldCharType="begin"/>
-      </w:r>
-      <w:r>
-        <w:instrText xml:space="preserve"> HYPERLINK "</w:instrText>
-      </w:r>
-      <w:r>
-        <w:instrText>https://github.com/seungeunrho/minimalRL/blob/master/ddpg.py</w:instrText>
-      </w:r>
-      <w:r>
-        <w:instrText xml:space="preserve">" </w:instrText>
-      </w:r>
-      <w:r>
-        <w:fldChar w:fldCharType="separate"/>
-      </w:r>
-      <w:r>
-        <w:rPr>
-          <w:rStyle w:val="a3"/>
-        </w:rPr>
-        <w:t>https://github.com/seungeunrho/minimalRL/blob/master/ddpg.py</w:t>
-      </w:r>
-      <w:r>
-        <w:fldChar w:fldCharType="end"/>
-      </w:r>
-      <w:r>
-        <w:t xml:space="preserve"> </w:t>
-      </w:r>
-      <w:proofErr w:type="spellStart"/>
-      <w:r>
-        <w:t>minimal</w:t>
+      <w:hyperlink r:id="rId4" w:history="1">
+        <w:r>
+          <w:rPr>
+            <w:rStyle w:val="a3"/>
+          </w:rPr>
+          <w:t>https://github.com/seungeunrho/minimalRL/blob/master/ddpg.py</w:t>
+        </w:r>
+      </w:hyperlink>
+      <w:r>
+        <w:t xml:space="preserve"> minimal</w:t>
       </w:r>
       <w:r>
         <w:rPr>
@@ -43,7 +23,6 @@
       <w:r>
         <w:t>L</w:t>
       </w:r>
-      <w:proofErr w:type="spellEnd"/>
       <w:r>
         <w:rPr>
           <w:rFonts w:hint="eastAsia"/>
@@ -55,7 +34,7 @@
       <w:r>
         <w:t xml:space="preserve"> </w:t>
       </w:r>
-      <w:hyperlink r:id="rId4" w:history="1">
+      <w:hyperlink r:id="rId5" w:history="1">
         <w:r>
           <w:rPr>
             <w:rStyle w:val="a3"/>
@@ -64,15 +43,7 @@
         </w:r>
       </w:hyperlink>
       <w:r>
-        <w:t xml:space="preserve"> </w:t>
-      </w:r>
-      <w:proofErr w:type="spellStart"/>
-      <w:r>
-        <w:t>Keras</w:t>
-      </w:r>
-      <w:proofErr w:type="spellEnd"/>
-      <w:r>
-        <w:t xml:space="preserve"> </w:t>
+        <w:t xml:space="preserve"> Keras </w:t>
       </w:r>
       <w:r>
         <w:rPr>
@@ -101,7 +72,6 @@
       <w:r>
         <w:t xml:space="preserve">or </w:t>
       </w:r>
-      <w:proofErr w:type="spellStart"/>
       <w:r>
         <w:rPr>
           <w:rFonts w:hint="eastAsia"/>
@@ -111,7 +81,6 @@
       <w:r>
         <w:t>eras</w:t>
       </w:r>
-      <w:proofErr w:type="spellEnd"/>
       <w:r>
         <w:rPr>
           <w:rFonts w:hint="eastAsia"/>
@@ -128,13 +97,8 @@
         <w:t>의문점이 있다</w:t>
       </w:r>
       <w:r>
-        <w:t xml:space="preserve">. </w:t>
-      </w:r>
-      <w:proofErr w:type="spellStart"/>
-      <w:r>
-        <w:t>Keras</w:t>
-      </w:r>
-      <w:proofErr w:type="spellEnd"/>
+        <w:t>. Keras</w:t>
+      </w:r>
       <w:r>
         <w:rPr>
           <w:rFonts w:hint="eastAsia"/>
@@ -338,6 +302,484 @@
           <w:rFonts w:hint="eastAsia"/>
         </w:rPr>
         <w:t>개출력이 나오는 방식으로 해 보기로 하였다.</w:t>
+      </w:r>
+    </w:p>
+    <w:p/>
+    <w:p>
+      <w:r>
+        <w:rPr>
+          <w:rFonts w:hint="eastAsia"/>
+        </w:rPr>
+        <w:t>a</w:t>
+      </w:r>
+      <w:r>
+        <w:t xml:space="preserve">ctornetwork </w:t>
+      </w:r>
+      <w:r>
+        <w:rPr>
+          <w:rFonts w:hint="eastAsia"/>
+        </w:rPr>
+        <w:t xml:space="preserve">모듈과 </w:t>
+      </w:r>
+      <w:r>
+        <w:t>criticnetwork</w:t>
+      </w:r>
+      <w:r>
+        <w:rPr>
+          <w:rFonts w:hint="eastAsia"/>
+        </w:rPr>
+        <w:t>모듈,</w:t>
+      </w:r>
+      <w:r>
+        <w:t xml:space="preserve"> </w:t>
+      </w:r>
+      <w:r>
+        <w:rPr>
+          <w:rFonts w:hint="eastAsia"/>
+        </w:rPr>
+        <w:t>r</w:t>
+      </w:r>
+      <w:r>
+        <w:t>eplaybuffer</w:t>
+      </w:r>
+      <w:r>
+        <w:rPr>
+          <w:rFonts w:hint="eastAsia"/>
+        </w:rPr>
+        <w:t>모듈을 만든 뒤</w:t>
+      </w:r>
+      <w:r>
+        <w:t xml:space="preserve"> gym_torcs</w:t>
+      </w:r>
+      <w:r>
+        <w:rPr>
+          <w:rFonts w:hint="eastAsia"/>
+        </w:rPr>
+        <w:t>와 연동이 잘 되는지</w:t>
+      </w:r>
+      <w:r>
+        <w:t xml:space="preserve"> </w:t>
+      </w:r>
+      <w:r>
+        <w:rPr>
+          <w:rFonts w:hint="eastAsia"/>
+        </w:rPr>
+        <w:t>간단한 테스트를 해보았고 잘 되었다.</w:t>
+      </w:r>
+      <w:r>
+        <w:t>64by64</w:t>
+      </w:r>
+      <w:r>
+        <w:rPr>
+          <w:rFonts w:hint="eastAsia"/>
+        </w:rPr>
+        <w:t>해상도로 설정되어 있어서</w:t>
+      </w:r>
+      <w:r>
+        <w:t xml:space="preserve"> </w:t>
+      </w:r>
+      <w:r>
+        <w:rPr>
+          <w:rFonts w:hint="eastAsia"/>
+        </w:rPr>
+        <w:t>메뉴 글자가 전혀 보이지 않아 화면을 키울 수가 없었는데,</w:t>
+      </w:r>
+      <w:r>
+        <w:t xml:space="preserve"> </w:t>
+      </w:r>
+      <w:r>
+        <w:rPr>
+          <w:rFonts w:hint="eastAsia"/>
+        </w:rPr>
+        <w:t>해상도</w:t>
+      </w:r>
+      <w:r>
+        <w:t xml:space="preserve"> </w:t>
+      </w:r>
+      <w:r>
+        <w:rPr>
+          <w:rFonts w:hint="eastAsia"/>
+        </w:rPr>
+        <w:t>설정을 조작하는 c</w:t>
+      </w:r>
+      <w:r>
+        <w:t xml:space="preserve">onfig </w:t>
+      </w:r>
+      <w:r>
+        <w:rPr>
+          <w:rFonts w:hint="eastAsia"/>
+        </w:rPr>
+        <w:t>파일을 찾으려 고생하다 결국 유튜브로 메뉴 순서를 본 뒤 g</w:t>
+      </w:r>
+      <w:r>
+        <w:t>ui</w:t>
+      </w:r>
+      <w:r>
+        <w:rPr>
+          <w:rFonts w:hint="eastAsia"/>
+        </w:rPr>
+        <w:t>상에서 해결하였다.</w:t>
+      </w:r>
+    </w:p>
+    <w:p/>
+    <w:p>
+      <w:r>
+        <w:rPr>
+          <w:rFonts w:hint="eastAsia"/>
+        </w:rPr>
+        <w:t xml:space="preserve">여전히 </w:t>
+      </w:r>
+      <w:r>
+        <w:t>OU</w:t>
+      </w:r>
+      <w:r>
+        <w:rPr>
+          <w:rFonts w:hint="eastAsia"/>
+        </w:rPr>
+        <w:t>가 문제.</w:t>
+      </w:r>
+      <w:r>
+        <w:t xml:space="preserve"> </w:t>
+      </w:r>
+      <w:r>
+        <w:rPr>
+          <w:rFonts w:hint="eastAsia"/>
+        </w:rPr>
+        <w:t>두 예시에서 O</w:t>
+      </w:r>
+      <w:r>
+        <w:t>U</w:t>
+      </w:r>
+      <w:r>
+        <w:rPr>
+          <w:rFonts w:hint="eastAsia"/>
+        </w:rPr>
+        <w:t>를 다루는 방법이 달라 보인다.</w:t>
+      </w:r>
+    </w:p>
+    <w:p>
+      <w:r>
+        <w:rPr>
+          <w:rFonts w:hint="eastAsia"/>
+        </w:rPr>
+        <w:t>m</w:t>
+      </w:r>
+      <w:r>
+        <w:t>inimal</w:t>
+      </w:r>
+      <w:r>
+        <w:rPr>
+          <w:rFonts w:hint="eastAsia"/>
+        </w:rPr>
+        <w:t>R</w:t>
+      </w:r>
+      <w:r>
+        <w:t>L</w:t>
+      </w:r>
+      <w:r>
+        <w:rPr>
+          <w:rFonts w:hint="eastAsia"/>
+        </w:rPr>
+        <w:t xml:space="preserve">의 </w:t>
+      </w:r>
+      <w:r>
+        <w:t>OU</w:t>
+      </w:r>
+      <w:r>
+        <w:rPr>
+          <w:rFonts w:hint="eastAsia"/>
+        </w:rPr>
+        <w:t>가</w:t>
+      </w:r>
+      <w:r>
+        <w:t xml:space="preserve"> </w:t>
+      </w:r>
+      <w:r>
+        <w:rPr>
+          <w:rFonts w:hint="eastAsia"/>
+        </w:rPr>
+        <w:t>실제 정의에 부합하는 것 같다.</w:t>
+      </w:r>
+      <w:r>
+        <w:t xml:space="preserve"> </w:t>
+      </w:r>
+    </w:p>
+    <w:p>
+      <m:oMathPara>
+        <m:oMath>
+          <m:r>
+            <w:rPr>
+              <w:rFonts w:ascii="Cambria Math" w:hAnsi="Cambria Math"/>
+            </w:rPr>
+            <m:t>d</m:t>
+          </m:r>
+          <m:sSub>
+            <m:sSubPr>
+              <m:ctrlPr>
+                <w:rPr>
+                  <w:rFonts w:ascii="Cambria Math" w:hAnsi="Cambria Math"/>
+                  <w:i/>
+                </w:rPr>
+              </m:ctrlPr>
+            </m:sSubPr>
+            <m:e>
+              <m:r>
+                <w:rPr>
+                  <w:rFonts w:ascii="Cambria Math" w:hAnsi="Cambria Math"/>
+                </w:rPr>
+                <m:t>x</m:t>
+              </m:r>
+            </m:e>
+            <m:sub>
+              <m:r>
+                <w:rPr>
+                  <w:rFonts w:ascii="Cambria Math" w:hAnsi="Cambria Math"/>
+                </w:rPr>
+                <m:t>t</m:t>
+              </m:r>
+            </m:sub>
+          </m:sSub>
+          <m:r>
+            <w:rPr>
+              <w:rFonts w:ascii="Cambria Math" w:hAnsi="Cambria Math"/>
+            </w:rPr>
+            <m:t>=</m:t>
+          </m:r>
+          <m:r>
+            <m:rPr>
+              <m:sty m:val="p"/>
+            </m:rPr>
+            <w:rPr>
+              <w:rFonts w:ascii="Cambria Math" w:hAnsi="Cambria Math"/>
+            </w:rPr>
+            <m:t>θ</m:t>
+          </m:r>
+          <m:d>
+            <m:dPr>
+              <m:ctrlPr>
+                <w:rPr>
+                  <w:rFonts w:ascii="Cambria Math" w:hAnsi="Cambria Math"/>
+                  <w:i/>
+                </w:rPr>
+              </m:ctrlPr>
+            </m:dPr>
+            <m:e>
+              <m:r>
+                <m:rPr>
+                  <m:sty m:val="p"/>
+                </m:rPr>
+                <w:rPr>
+                  <w:rFonts w:ascii="Cambria Math" w:hAnsi="Cambria Math"/>
+                </w:rPr>
+                <m:t>μ</m:t>
+              </m:r>
+              <m:r>
+                <w:rPr>
+                  <w:rFonts w:ascii="Cambria Math" w:hAnsi="Cambria Math"/>
+                </w:rPr>
+                <m:t>-</m:t>
+              </m:r>
+              <m:sSub>
+                <m:sSubPr>
+                  <m:ctrlPr>
+                    <w:rPr>
+                      <w:rFonts w:ascii="Cambria Math" w:hAnsi="Cambria Math"/>
+                      <w:i/>
+                    </w:rPr>
+                  </m:ctrlPr>
+                </m:sSubPr>
+                <m:e>
+                  <m:r>
+                    <w:rPr>
+                      <w:rFonts w:ascii="Cambria Math" w:hAnsi="Cambria Math"/>
+                    </w:rPr>
+                    <m:t>x</m:t>
+                  </m:r>
+                </m:e>
+                <m:sub>
+                  <m:r>
+                    <w:rPr>
+                      <w:rFonts w:ascii="Cambria Math" w:hAnsi="Cambria Math"/>
+                    </w:rPr>
+                    <m:t>t</m:t>
+                  </m:r>
+                </m:sub>
+              </m:sSub>
+            </m:e>
+          </m:d>
+          <m:r>
+            <w:rPr>
+              <w:rFonts w:ascii="Cambria Math" w:hAnsi="Cambria Math"/>
+            </w:rPr>
+            <m:t>dt+</m:t>
+          </m:r>
+          <m:r>
+            <m:rPr>
+              <m:sty m:val="p"/>
+            </m:rPr>
+            <w:rPr>
+              <w:rFonts w:ascii="Cambria Math" w:hAnsi="Cambria Math"/>
+            </w:rPr>
+            <m:t>σ</m:t>
+          </m:r>
+          <m:r>
+            <w:rPr>
+              <w:rFonts w:ascii="Cambria Math" w:hAnsi="Cambria Math"/>
+            </w:rPr>
+            <m:t>d</m:t>
+          </m:r>
+          <m:sSub>
+            <m:sSubPr>
+              <m:ctrlPr>
+                <w:rPr>
+                  <w:rFonts w:ascii="Cambria Math" w:hAnsi="Cambria Math"/>
+                  <w:i/>
+                </w:rPr>
+              </m:ctrlPr>
+            </m:sSubPr>
+            <m:e>
+              <m:r>
+                <w:rPr>
+                  <w:rFonts w:ascii="Cambria Math" w:hAnsi="Cambria Math"/>
+                </w:rPr>
+                <m:t>W</m:t>
+              </m:r>
+            </m:e>
+            <m:sub>
+              <m:r>
+                <w:rPr>
+                  <w:rFonts w:ascii="Cambria Math" w:hAnsi="Cambria Math"/>
+                </w:rPr>
+                <m:t>t</m:t>
+              </m:r>
+            </m:sub>
+          </m:sSub>
+        </m:oMath>
+      </m:oMathPara>
+    </w:p>
+    <w:p>
+      <w:r>
+        <w:rPr>
+          <w:rFonts w:hint="eastAsia"/>
+        </w:rPr>
+        <w:t xml:space="preserve">여기서 </w:t>
+      </w:r>
+      <m:oMath>
+        <m:sSub>
+          <m:sSubPr>
+            <m:ctrlPr>
+              <w:rPr>
+                <w:rFonts w:ascii="Cambria Math" w:hAnsi="Cambria Math"/>
+                <w:i/>
+              </w:rPr>
+            </m:ctrlPr>
+          </m:sSubPr>
+          <m:e>
+            <m:r>
+              <w:rPr>
+                <w:rFonts w:ascii="Cambria Math" w:hAnsi="Cambria Math"/>
+              </w:rPr>
+              <m:t>x</m:t>
+            </m:r>
+          </m:e>
+          <m:sub>
+            <m:r>
+              <w:rPr>
+                <w:rFonts w:ascii="Cambria Math" w:hAnsi="Cambria Math"/>
+              </w:rPr>
+              <m:t>t</m:t>
+            </m:r>
+          </m:sub>
+        </m:sSub>
+      </m:oMath>
+      <w:r>
+        <w:rPr>
+          <w:rFonts w:hint="eastAsia"/>
+        </w:rPr>
+        <w:t>는 n</w:t>
+      </w:r>
+      <w:r>
+        <w:t>oise</w:t>
+      </w:r>
+      <w:r>
+        <w:rPr>
+          <w:rFonts w:hint="eastAsia"/>
+        </w:rPr>
+        <w:t>를 의미.</w:t>
+      </w:r>
+      <w:r>
+        <w:t xml:space="preserve"> </w:t>
+      </w:r>
+      <m:oMath>
+        <m:r>
+          <w:rPr>
+            <w:rFonts w:ascii="Cambria Math" w:hAnsi="Cambria Math"/>
+          </w:rPr>
+          <m:t>d</m:t>
+        </m:r>
+        <m:sSub>
+          <m:sSubPr>
+            <m:ctrlPr>
+              <w:rPr>
+                <w:rFonts w:ascii="Cambria Math" w:hAnsi="Cambria Math"/>
+                <w:i/>
+              </w:rPr>
+            </m:ctrlPr>
+          </m:sSubPr>
+          <m:e>
+            <m:r>
+              <w:rPr>
+                <w:rFonts w:ascii="Cambria Math" w:hAnsi="Cambria Math"/>
+              </w:rPr>
+              <m:t>x</m:t>
+            </m:r>
+          </m:e>
+          <m:sub>
+            <m:r>
+              <w:rPr>
+                <w:rFonts w:ascii="Cambria Math" w:hAnsi="Cambria Math"/>
+              </w:rPr>
+              <m:t>t</m:t>
+            </m:r>
+          </m:sub>
+        </m:sSub>
+      </m:oMath>
+      <w:r>
+        <w:rPr>
+          <w:rFonts w:hint="eastAsia"/>
+        </w:rPr>
+        <w:t xml:space="preserve">는 예전 </w:t>
+      </w:r>
+      <w:r>
+        <w:t>noise</w:t>
+      </w:r>
+      <w:r>
+        <w:rPr>
+          <w:rFonts w:hint="eastAsia"/>
+        </w:rPr>
+        <w:t xml:space="preserve">에 더해져 새로운 </w:t>
+      </w:r>
+      <w:r>
+        <w:t>noise</w:t>
+      </w:r>
+      <w:r>
+        <w:rPr>
+          <w:rFonts w:hint="eastAsia"/>
+        </w:rPr>
+        <w:t>를 만든다.</w:t>
+      </w:r>
+    </w:p>
+    <w:p>
+      <w:hyperlink r:id="rId6" w:history="1">
+        <w:r>
+          <w:rPr>
+            <w:rStyle w:val="a3"/>
+          </w:rPr>
+          <w:t>https://github.com/openai/baselines/blob/master/baselines/ddpg/noise.py</w:t>
+        </w:r>
+      </w:hyperlink>
+      <w:r>
+        <w:t xml:space="preserve"> </w:t>
       </w:r>
     </w:p>
     <w:p/>
@@ -347,7 +789,295 @@
           <w:rFonts w:hint="eastAsia"/>
         </w:rPr>
       </w:pPr>
-      <w:proofErr w:type="spellStart"/>
+      <w:r>
+        <w:t>baseline</w:t>
+      </w:r>
+      <w:r>
+        <w:rPr>
+          <w:rFonts w:hint="eastAsia"/>
+        </w:rPr>
+        <w:t>을 보다가 깨달은 사실.</w:t>
+      </w:r>
+      <w:r>
+        <w:t xml:space="preserve"> noise</w:t>
+      </w:r>
+      <w:r>
+        <w:rPr>
+          <w:rFonts w:hint="eastAsia"/>
+        </w:rPr>
+        <w:t xml:space="preserve">를 더해주면 </w:t>
+      </w:r>
+      <w:r>
+        <w:t>action</w:t>
+      </w:r>
+      <w:r>
+        <w:rPr>
+          <w:rFonts w:hint="eastAsia"/>
+        </w:rPr>
+        <w:t>이 가끔 범위를 벗어날 수도 있다.</w:t>
+      </w:r>
+      <w:r>
+        <w:t xml:space="preserve"> </w:t>
+      </w:r>
+      <w:r>
+        <w:rPr>
+          <w:rFonts w:hint="eastAsia"/>
+        </w:rPr>
+        <w:t>어떻게 해야 하는가?</w:t>
+      </w:r>
+      <w:r>
+        <w:t xml:space="preserve"> </w:t>
+      </w:r>
+      <w:r>
+        <w:rPr>
+          <w:rFonts w:hint="eastAsia"/>
+        </w:rPr>
+        <w:t>t</w:t>
+      </w:r>
+      <w:r>
+        <w:t>orcs</w:t>
+      </w:r>
+      <w:r>
+        <w:rPr>
+          <w:rFonts w:hint="eastAsia"/>
+        </w:rPr>
+        <w:t>는 a</w:t>
+      </w:r>
+      <w:r>
+        <w:t>ction</w:t>
+      </w:r>
+      <w:r>
+        <w:rPr>
+          <w:rFonts w:hint="eastAsia"/>
+        </w:rPr>
+        <w:t>을 받을 때 범위 아래 값도 받는가?</w:t>
+      </w:r>
+      <w:r>
+        <w:t xml:space="preserve"> </w:t>
+      </w:r>
+      <w:r>
+        <w:rPr>
+          <w:rFonts w:hint="eastAsia"/>
+        </w:rPr>
+        <w:t>n</w:t>
+      </w:r>
+      <w:r>
+        <w:t>oise</w:t>
+      </w:r>
+      <w:r>
+        <w:rPr>
+          <w:rFonts w:hint="eastAsia"/>
+        </w:rPr>
+        <w:t>를 더해준 뒤 범위를 벗어나면 c</w:t>
+      </w:r>
+      <w:r>
+        <w:t>lip</w:t>
+      </w:r>
+      <w:r>
+        <w:rPr>
+          <w:rFonts w:hint="eastAsia"/>
+        </w:rPr>
+        <w:t>으로 처리해야한다.</w:t>
+      </w:r>
+      <w:r>
+        <w:t xml:space="preserve"> np.clip(a,min,max)</w:t>
+      </w:r>
+    </w:p>
+    <w:p/>
+    <w:p>
+      <w:r>
+        <w:rPr>
+          <w:rFonts w:hint="eastAsia"/>
+        </w:rPr>
+        <w:t>일정 시간 특정 속도 이하일 때 e</w:t>
+      </w:r>
+      <w:r>
+        <w:t>nv.end()</w:t>
+      </w:r>
+      <w:r>
+        <w:rPr>
+          <w:rFonts w:hint="eastAsia"/>
+        </w:rPr>
+        <w:t>시키는 방법.</w:t>
+      </w:r>
+      <w:r>
+        <w:t xml:space="preserve">.? </w:t>
+      </w:r>
+      <w:r>
+        <w:rPr>
+          <w:rFonts w:hint="eastAsia"/>
+        </w:rPr>
+        <w:t>은 나중에 알아보자. 지금은 급하지 않다.</w:t>
+      </w:r>
+    </w:p>
+    <w:p>
+      <w:r>
+        <w:rPr>
+          <w:rFonts w:hint="eastAsia"/>
+        </w:rPr>
+        <w:t>s</w:t>
+      </w:r>
+      <w:r>
+        <w:t>tep function</w:t>
+      </w:r>
+      <w:r>
+        <w:rPr>
+          <w:rFonts w:hint="eastAsia"/>
+        </w:rPr>
+        <w:t xml:space="preserve">은 </w:t>
+      </w:r>
+      <w:r>
+        <w:t>1</w:t>
+      </w:r>
+      <w:r>
+        <w:rPr>
+          <w:rFonts w:hint="eastAsia"/>
+        </w:rPr>
+        <w:t xml:space="preserve">차원 </w:t>
+      </w:r>
+      <w:r>
+        <w:t>array</w:t>
+      </w:r>
+      <w:r>
+        <w:rPr>
+          <w:rFonts w:hint="eastAsia"/>
+        </w:rPr>
+        <w:t>를 값으로 받는다.</w:t>
+      </w:r>
+    </w:p>
+    <w:p>
+      <w:r>
+        <w:rPr>
+          <w:rFonts w:hint="eastAsia"/>
+        </w:rPr>
+        <w:t>n</w:t>
+      </w:r>
+      <w:r>
+        <w:t>p.zeros()</w:t>
+      </w:r>
+      <w:r>
+        <w:rPr>
+          <w:rFonts w:hint="eastAsia"/>
+        </w:rPr>
+        <w:t xml:space="preserve">는 </w:t>
+      </w:r>
+      <w:r>
+        <w:t>1</w:t>
+      </w:r>
+      <w:r>
+        <w:rPr>
+          <w:rFonts w:hint="eastAsia"/>
+        </w:rPr>
+        <w:t xml:space="preserve">차원 </w:t>
+      </w:r>
+      <w:r>
+        <w:t>array</w:t>
+      </w:r>
+      <w:r>
+        <w:rPr>
+          <w:rFonts w:hint="eastAsia"/>
+        </w:rPr>
+        <w:t>를 출력한다.</w:t>
+      </w:r>
+    </w:p>
+    <w:p>
+      <w:pPr>
+        <w:rPr>
+          <w:rFonts w:hint="eastAsia"/>
+        </w:rPr>
+      </w:pPr>
+      <w:r>
+        <w:t>model</w:t>
+      </w:r>
+      <w:r>
+        <w:rPr>
+          <w:rFonts w:hint="eastAsia"/>
+        </w:rPr>
+        <w:t xml:space="preserve">의 입출력은 </w:t>
+      </w:r>
+      <w:r>
+        <w:t>tensor</w:t>
+      </w:r>
+      <w:r>
+        <w:rPr>
+          <w:rFonts w:hint="eastAsia"/>
+        </w:rPr>
+        <w:t>이다</w:t>
+      </w:r>
+      <w:r>
+        <w:rPr>
+          <w:rFonts w:hint="eastAsia"/>
+        </w:rPr>
+        <w:t>.</w:t>
+      </w:r>
+      <w:r>
+        <w:t>(</w:t>
+      </w:r>
+      <w:r>
+        <w:rPr>
+          <w:rFonts w:hint="eastAsia"/>
+        </w:rPr>
+        <w:t>수정)</w:t>
+      </w:r>
+      <w:r>
+        <w:t>1</w:t>
+      </w:r>
+      <w:r>
+        <w:rPr>
+          <w:rFonts w:hint="eastAsia"/>
+        </w:rPr>
+        <w:t>차원도 상관없는 것 같지만,</w:t>
+      </w:r>
+      <w:r>
+        <w:t xml:space="preserve"> </w:t>
+      </w:r>
+      <w:r>
+        <w:rPr>
+          <w:rFonts w:hint="eastAsia"/>
+        </w:rPr>
+        <w:t>c</w:t>
+      </w:r>
+      <w:r>
+        <w:t>at</w:t>
+      </w:r>
+      <w:r>
+        <w:rPr>
+          <w:rFonts w:hint="eastAsia"/>
+        </w:rPr>
+        <w:t>은 같은 모양을 더해줘야 하</w:t>
+      </w:r>
+      <w:r>
+        <w:rPr>
+          <w:rFonts w:hint="eastAsia"/>
+        </w:rPr>
+        <w:lastRenderedPageBreak/>
+        <w:t>므로 현재</w:t>
+      </w:r>
+      <w:r>
+        <w:t xml:space="preserve"> </w:t>
+      </w:r>
+      <w:r>
+        <w:rPr>
+          <w:rFonts w:hint="eastAsia"/>
+        </w:rPr>
+        <w:t xml:space="preserve">우리는 </w:t>
+      </w:r>
+      <w:r>
+        <w:t>2</w:t>
+      </w:r>
+      <w:r>
+        <w:rPr>
+          <w:rFonts w:hint="eastAsia"/>
+        </w:rPr>
+        <w:t>차원을 사용하여야 한다.</w:t>
+      </w:r>
+    </w:p>
+    <w:p>
+      <w:pPr>
+        <w:rPr>
+          <w:rFonts w:hint="eastAsia"/>
+        </w:rPr>
+      </w:pPr>
       <w:r>
         <w:rPr>
           <w:rFonts w:hint="eastAsia"/>
@@ -355,133 +1085,339 @@
         <w:t>a</w:t>
       </w:r>
       <w:r>
-        <w:t>ctornetwork</w:t>
-      </w:r>
-      <w:proofErr w:type="spellEnd"/>
-      <w:r>
-        <w:t xml:space="preserve"> </w:t>
-      </w:r>
-      <w:r>
-        <w:rPr>
-          <w:rFonts w:hint="eastAsia"/>
-        </w:rPr>
-        <w:t xml:space="preserve">모듈과 </w:t>
-      </w:r>
-      <w:proofErr w:type="spellStart"/>
-      <w:r>
-        <w:t>criticnetwork</w:t>
-      </w:r>
-      <w:proofErr w:type="spellEnd"/>
-      <w:r>
-        <w:rPr>
-          <w:rFonts w:hint="eastAsia"/>
-        </w:rPr>
-        <w:t>모듈,</w:t>
-      </w:r>
-      <w:r>
-        <w:t xml:space="preserve"> </w:t>
-      </w:r>
-      <w:proofErr w:type="spellStart"/>
-      <w:r>
-        <w:rPr>
-          <w:rFonts w:hint="eastAsia"/>
-        </w:rPr>
-        <w:t>r</w:t>
-      </w:r>
-      <w:r>
-        <w:t>eplaybuffer</w:t>
-      </w:r>
-      <w:proofErr w:type="spellEnd"/>
-      <w:r>
-        <w:rPr>
-          <w:rFonts w:hint="eastAsia"/>
-        </w:rPr>
-        <w:t>모듈을 만든 뒤</w:t>
-      </w:r>
-      <w:r>
-        <w:t xml:space="preserve"> </w:t>
-      </w:r>
-      <w:proofErr w:type="spellStart"/>
-      <w:r>
-        <w:t>gym_torcs</w:t>
-      </w:r>
-      <w:proofErr w:type="spellEnd"/>
-      <w:r>
-        <w:rPr>
-          <w:rFonts w:hint="eastAsia"/>
-        </w:rPr>
-        <w:t>와 연동이 잘 되는지</w:t>
-      </w:r>
-      <w:r>
-        <w:t xml:space="preserve"> </w:t>
-      </w:r>
-      <w:r>
-        <w:rPr>
-          <w:rFonts w:hint="eastAsia"/>
-        </w:rPr>
-        <w:t>간단한 테스트를 해보았고 잘 되었다.</w:t>
-      </w:r>
-      <w:r>
-        <w:t>64by64</w:t>
-      </w:r>
-      <w:r>
-        <w:rPr>
-          <w:rFonts w:hint="eastAsia"/>
-        </w:rPr>
-        <w:t>해상도로 설정되어 있어서</w:t>
-      </w:r>
-      <w:r>
-        <w:t xml:space="preserve"> </w:t>
-      </w:r>
-      <w:r>
-        <w:rPr>
-          <w:rFonts w:hint="eastAsia"/>
-        </w:rPr>
-        <w:t>메뉴 글자가 전혀 보이지 않아 화면을 키울 수가 없었는데,</w:t>
-      </w:r>
-      <w:r>
-        <w:t xml:space="preserve"> </w:t>
-      </w:r>
-      <w:r>
-        <w:rPr>
-          <w:rFonts w:hint="eastAsia"/>
-        </w:rPr>
-        <w:t>해상도</w:t>
-      </w:r>
-      <w:r>
-        <w:t xml:space="preserve"> </w:t>
-      </w:r>
-      <w:r>
-        <w:rPr>
-          <w:rFonts w:hint="eastAsia"/>
-        </w:rPr>
-        <w:t>설정을 조작하는 c</w:t>
-      </w:r>
-      <w:r>
-        <w:t xml:space="preserve">onfig </w:t>
-      </w:r>
-      <w:r>
-        <w:rPr>
-          <w:rFonts w:hint="eastAsia"/>
-        </w:rPr>
-        <w:t xml:space="preserve">파일을 찾으려 고생하다 결국 유튜브로 메뉴 순서를 본 뒤 </w:t>
-      </w:r>
-      <w:proofErr w:type="spellStart"/>
-      <w:r>
-        <w:rPr>
-          <w:rFonts w:hint="eastAsia"/>
-        </w:rPr>
-        <w:t>g</w:t>
-      </w:r>
-      <w:r>
-        <w:t>ui</w:t>
-      </w:r>
-      <w:proofErr w:type="spellEnd"/>
-      <w:r>
-        <w:rPr>
-          <w:rFonts w:hint="eastAsia"/>
-        </w:rPr>
-        <w:t>상에서 해결하였다.</w:t>
+        <w:t>ctor</w:t>
+      </w:r>
+      <w:r>
+        <w:rPr>
+          <w:rFonts w:hint="eastAsia"/>
+        </w:rPr>
+        <w:t xml:space="preserve">의 </w:t>
+      </w:r>
+      <w:r>
+        <w:t>backpropagation</w:t>
+      </w:r>
+      <w:r>
+        <w:rPr>
+          <w:rFonts w:hint="eastAsia"/>
+        </w:rPr>
+        <w:t>은 어떻게 이뤄지는 것?</w:t>
+      </w:r>
+      <w:r>
+        <w:t xml:space="preserve"> </w:t>
+      </w:r>
+      <w:r>
+        <w:rPr>
+          <w:rFonts w:hint="eastAsia"/>
+        </w:rPr>
+        <w:t>기억이 또 안나네.</w:t>
+      </w:r>
+    </w:p>
+    <w:p>
+      <w:r>
+        <w:rPr>
+          <w:rFonts w:hint="eastAsia"/>
+        </w:rPr>
+        <w:t>l</w:t>
+      </w:r>
+      <w:r>
+        <w:t>oss = -q(s,mu(s)).</w:t>
+      </w:r>
+    </w:p>
+    <w:p>
+      <w:r>
+        <w:rPr>
+          <w:rFonts w:hint="eastAsia"/>
+        </w:rPr>
+        <w:t>q</w:t>
+      </w:r>
+      <w:r>
+        <w:t>(s,mu(s))</w:t>
+      </w:r>
+      <w:r>
+        <w:rPr>
+          <w:rFonts w:hint="eastAsia"/>
+        </w:rPr>
+        <w:t>를 최대화 해야 된다는 것은 이해함.</w:t>
+      </w:r>
+    </w:p>
+    <w:p>
+      <w:r>
+        <w:t>…</w:t>
+      </w:r>
+    </w:p>
+    <w:p>
+      <w:r>
+        <w:t>critic model</w:t>
+      </w:r>
+      <w:r>
+        <w:rPr>
+          <w:rFonts w:hint="eastAsia"/>
+        </w:rPr>
+        <w:t>에 a</w:t>
+      </w:r>
+      <w:r>
+        <w:t>ction_output_original</w:t>
+      </w:r>
+      <w:r>
+        <w:rPr>
+          <w:rFonts w:hint="eastAsia"/>
+        </w:rPr>
+        <w:t>은</w:t>
+      </w:r>
+      <w:r>
+        <w:t xml:space="preserve"> </w:t>
+      </w:r>
+      <w:r>
+        <w:rPr>
+          <w:rFonts w:hint="eastAsia"/>
+        </w:rPr>
+        <w:t>들어가지만,</w:t>
+      </w:r>
+      <w:r>
+        <w:t xml:space="preserve"> </w:t>
+      </w:r>
+      <w:r>
+        <w:rPr>
+          <w:rFonts w:hint="eastAsia"/>
+        </w:rPr>
+        <w:t xml:space="preserve">이를 </w:t>
+      </w:r>
+      <w:r>
+        <w:t>noise</w:t>
+      </w:r>
+      <w:r>
+        <w:rPr>
+          <w:rFonts w:hint="eastAsia"/>
+        </w:rPr>
+        <w:t xml:space="preserve">에 더하기 위해 </w:t>
+      </w:r>
+      <w:r>
+        <w:t>numpy()</w:t>
+      </w:r>
+      <w:r>
+        <w:rPr>
+          <w:rFonts w:hint="eastAsia"/>
+        </w:rPr>
+        <w:t xml:space="preserve">로 </w:t>
+      </w:r>
+      <w:r>
+        <w:t>numpy</w:t>
+      </w:r>
+      <w:r>
+        <w:rPr>
+          <w:rFonts w:hint="eastAsia"/>
+        </w:rPr>
+        <w:t>화 했던 a</w:t>
+      </w:r>
+      <w:r>
+        <w:t>ction_output</w:t>
+      </w:r>
+      <w:r>
+        <w:rPr>
+          <w:rFonts w:hint="eastAsia"/>
+        </w:rPr>
+        <w:t>은 들어가지 않음.</w:t>
+      </w:r>
+      <w:r>
+        <w:t xml:space="preserve"> tensor</w:t>
+      </w:r>
+      <w:r>
+        <w:rPr>
+          <w:rFonts w:hint="eastAsia"/>
+        </w:rPr>
+        <w:t>는 들어가지만 그렇지 않으면 들어가지 않는다?</w:t>
+      </w:r>
+    </w:p>
+    <w:p>
+      <w:r>
+        <w:rPr>
+          <w:rFonts w:hint="eastAsia"/>
+        </w:rPr>
+        <w:t>m</w:t>
+      </w:r>
+      <w:r>
+        <w:t>inimal DDPG</w:t>
+      </w:r>
+      <w:r>
+        <w:rPr>
+          <w:rFonts w:hint="eastAsia"/>
+        </w:rPr>
+        <w:t xml:space="preserve">에서 저장된 </w:t>
+      </w:r>
+      <w:r>
+        <w:t>a</w:t>
+      </w:r>
+      <w:r>
+        <w:rPr>
+          <w:rFonts w:hint="eastAsia"/>
+        </w:rPr>
+        <w:t>는 t</w:t>
+      </w:r>
+      <w:r>
+        <w:t>ensor</w:t>
+      </w:r>
+      <w:r>
+        <w:rPr>
+          <w:rFonts w:hint="eastAsia"/>
+        </w:rPr>
+        <w:t>가 아닌 것 같은데.</w:t>
+      </w:r>
+      <w:r>
+        <w:t xml:space="preserve"> </w:t>
+      </w:r>
+      <w:r>
+        <w:rPr>
+          <w:rFonts w:hint="eastAsia"/>
+        </w:rPr>
+        <w:t>검증이 필요하다.</w:t>
+      </w:r>
+    </w:p>
+    <w:p>
+      <w:r>
+        <w:rPr>
+          <w:rFonts w:hint="eastAsia"/>
+        </w:rPr>
+        <w:t>t</w:t>
+      </w:r>
+      <w:r>
+        <w:t>ensor</w:t>
+      </w:r>
+      <w:r>
+        <w:rPr>
+          <w:rFonts w:hint="eastAsia"/>
+        </w:rPr>
+        <w:t>였다.</w:t>
+      </w:r>
+      <w:r>
+        <w:t xml:space="preserve"> </w:t>
+      </w:r>
+    </w:p>
+    <w:p/>
+    <w:p>
+      <w:pPr>
+        <w:rPr>
+          <w:rFonts w:hint="eastAsia"/>
+        </w:rPr>
+      </w:pPr>
+      <w:r>
+        <w:rPr>
+          <w:rFonts w:hint="eastAsia"/>
+        </w:rPr>
+        <w:t>O</w:t>
+      </w:r>
+      <w:r>
+        <w:t>U</w:t>
+      </w:r>
+      <w:r>
+        <w:rPr>
+          <w:rFonts w:hint="eastAsia"/>
+        </w:rPr>
+        <w:t>에 대해 감 잡은 것 같다.</w:t>
+      </w:r>
+      <w:r>
+        <w:t xml:space="preserve"> </w:t>
+      </w:r>
+      <w:r>
+        <w:rPr>
+          <w:rFonts w:hint="eastAsia"/>
+        </w:rPr>
+        <w:t xml:space="preserve">평균을 향해 가는 성질이 있는 </w:t>
+      </w:r>
+      <w:r>
+        <w:rPr>
+          <w:rFonts w:hint="eastAsia"/>
+        </w:rPr>
+        <w:t>n</w:t>
+      </w:r>
+      <w:r>
+        <w:t>oise</w:t>
+      </w:r>
+      <w:r>
+        <w:rPr>
+          <w:rFonts w:hint="eastAsia"/>
+        </w:rPr>
+        <w:t>.</w:t>
+      </w:r>
+      <w:r>
+        <w:t xml:space="preserve"> </w:t>
+      </w:r>
+      <w:r>
+        <w:rPr>
+          <w:rFonts w:hint="eastAsia"/>
+        </w:rPr>
+        <w:t>단,</w:t>
+      </w:r>
+      <w:r>
+        <w:t xml:space="preserve"> theta</w:t>
+      </w:r>
+      <w:r>
+        <w:rPr>
+          <w:rFonts w:hint="eastAsia"/>
+        </w:rPr>
+        <w:t>가 크면 클수록 빨리 가고 적을수록 느리게 감.</w:t>
+      </w:r>
+      <w:r>
+        <w:t xml:space="preserve"> </w:t>
+      </w:r>
+      <w:r>
+        <w:rPr>
+          <w:rFonts w:hint="eastAsia"/>
+        </w:rPr>
+        <w:t>s</w:t>
+      </w:r>
+      <w:r>
+        <w:t>igma</w:t>
+      </w:r>
+      <w:r>
+        <w:rPr>
+          <w:rFonts w:hint="eastAsia"/>
+        </w:rPr>
+        <w:t>가</w:t>
+      </w:r>
+      <w:r>
+        <w:t xml:space="preserve"> </w:t>
+      </w:r>
+      <w:r>
+        <w:rPr>
+          <w:rFonts w:hint="eastAsia"/>
+        </w:rPr>
+        <w:t>클수록 변동이 크고 작을수록 변동이 작음.</w:t>
+      </w:r>
+      <w:r>
+        <w:t xml:space="preserve"> </w:t>
+      </w:r>
+      <w:r>
+        <w:rPr>
+          <w:rFonts w:hint="eastAsia"/>
+        </w:rPr>
+        <w:t>t</w:t>
+      </w:r>
+      <w:r>
+        <w:t>heta</w:t>
+      </w:r>
+      <w:r>
+        <w:rPr>
+          <w:rFonts w:hint="eastAsia"/>
+        </w:rPr>
+        <w:t xml:space="preserve">는 </w:t>
+      </w:r>
+      <w:r>
+        <w:t>1</w:t>
+      </w:r>
+      <w:r>
+        <w:rPr>
+          <w:rFonts w:hint="eastAsia"/>
+        </w:rPr>
+        <w:t>이상으로 두지 말 것.</w:t>
+      </w:r>
+      <w:r>
+        <w:t xml:space="preserve"> </w:t>
+      </w:r>
+      <w:r>
+        <w:rPr>
+          <w:rFonts w:hint="eastAsia"/>
+        </w:rPr>
+        <w:t>발산한다.</w:t>
       </w:r>
     </w:p>
     <w:sectPr>
@@ -950,6 +1886,16 @@
       <w:shd w:val="clear" w:color="auto" w:fill="E1DFDD"/>
     </w:rPr>
   </w:style>
+  <w:style w:type="character" w:styleId="a5">
+    <w:name w:val="Placeholder Text"/>
+    <w:basedOn w:val="a0"/>
+    <w:uiPriority w:val="99"/>
+    <w:semiHidden/>
+    <w:rsid w:val="006776EA"/>
+    <w:rPr>
+      <w:color w:val="808080"/>
+    </w:rPr>
+  </w:style>
 </w:styles>
 </file>
 

</xml_diff>